<commit_message>
Documenten aangepast naar versie 1.1
</commit_message>
<xml_diff>
--- a/docs/informatie behoefte.docx
+++ b/docs/informatie behoefte.docx
@@ -115,8 +115,6 @@
           <w:rFonts w:ascii="Verdana" w:hAnsi="Verdana"/>
         </w:rPr>
       </w:pPr>
-      <w:bookmarkStart w:id="0" w:name="_GoBack"/>
-      <w:bookmarkEnd w:id="0"/>
     </w:p>
     <w:p>
       <w:pPr>
@@ -303,7 +301,7 @@
           <w:rFonts w:ascii="Verdana" w:hAnsi="Verdana"/>
         </w:rPr>
       </w:pPr>
-      <w:bookmarkStart w:id="1" w:name="_Toc479061903"/>
+      <w:bookmarkStart w:id="0" w:name="_Toc479061903"/>
       <w:r>
         <w:rPr>
           <w:rFonts w:ascii="Verdana" w:hAnsi="Verdana"/>
@@ -311,7 +309,7 @@
         <w:lastRenderedPageBreak/>
         <w:t>Versie beheer</w:t>
       </w:r>
-      <w:bookmarkEnd w:id="1"/>
+      <w:bookmarkEnd w:id="0"/>
     </w:p>
     <w:p>
       <w:pPr>
@@ -479,6 +477,12 @@
                 <w:rFonts w:ascii="Verdana" w:hAnsi="Verdana"/>
               </w:rPr>
             </w:pPr>
+            <w:r>
+              <w:rPr>
+                <w:rFonts w:ascii="Verdana" w:hAnsi="Verdana"/>
+              </w:rPr>
+              <w:t>V1.1</w:t>
+            </w:r>
           </w:p>
         </w:tc>
         <w:tc>
@@ -491,6 +495,12 @@
                 <w:rFonts w:ascii="Verdana" w:hAnsi="Verdana"/>
               </w:rPr>
             </w:pPr>
+            <w:r>
+              <w:rPr>
+                <w:rFonts w:ascii="Verdana" w:hAnsi="Verdana"/>
+              </w:rPr>
+              <w:t>Pablo Nicolaas</w:t>
+            </w:r>
           </w:p>
         </w:tc>
         <w:tc>
@@ -503,6 +513,12 @@
                 <w:rFonts w:ascii="Verdana" w:hAnsi="Verdana"/>
               </w:rPr>
             </w:pPr>
+            <w:r>
+              <w:rPr>
+                <w:rFonts w:ascii="Verdana" w:hAnsi="Verdana"/>
+              </w:rPr>
+              <w:t>Kleine aanpassingen en spelfouten eruit</w:t>
+            </w:r>
           </w:p>
         </w:tc>
       </w:tr>
@@ -551,6 +567,8 @@
           <w:rFonts w:ascii="Verdana" w:hAnsi="Verdana"/>
         </w:rPr>
       </w:pPr>
+      <w:bookmarkStart w:id="1" w:name="_GoBack"/>
+      <w:bookmarkEnd w:id="1"/>
     </w:p>
     <w:p>
       <w:pPr>
@@ -575,7 +593,11 @@
     <w:sdt>
       <w:sdtPr>
         <w:rPr>
-          <w:rFonts w:ascii="Verdana" w:hAnsi="Verdana"/>
+          <w:rFonts w:ascii="Verdana" w:eastAsiaTheme="minorHAnsi" w:hAnsi="Verdana" w:cstheme="minorBidi"/>
+          <w:color w:val="auto"/>
+          <w:sz w:val="22"/>
+          <w:szCs w:val="22"/>
+          <w:lang w:eastAsia="en-US"/>
         </w:rPr>
         <w:id w:val="114651725"/>
         <w:docPartObj>
@@ -585,13 +607,9 @@
       </w:sdtPr>
       <w:sdtEndPr>
         <w:rPr>
-          <w:rFonts w:asciiTheme="minorHAnsi" w:eastAsiaTheme="minorHAnsi" w:hAnsiTheme="minorHAnsi" w:cstheme="minorBidi"/>
+          <w:rFonts w:asciiTheme="minorHAnsi" w:hAnsiTheme="minorHAnsi"/>
           <w:b/>
           <w:bCs/>
-          <w:color w:val="auto"/>
-          <w:sz w:val="22"/>
-          <w:szCs w:val="22"/>
-          <w:lang w:eastAsia="en-US"/>
         </w:rPr>
       </w:sdtEndPr>
       <w:sdtContent>
@@ -1107,13 +1125,7 @@
         <w:rPr>
           <w:rFonts w:ascii="Verdana" w:hAnsi="Verdana"/>
         </w:rPr>
-        <w:t>H</w:t>
-      </w:r>
-      <w:r>
-        <w:rPr>
-          <w:rFonts w:ascii="Verdana" w:hAnsi="Verdana"/>
-        </w:rPr>
-        <w:t>ome pagina</w:t>
+        <w:t>Home pagina</w:t>
       </w:r>
     </w:p>
     <w:p>
@@ -1131,13 +1143,7 @@
         <w:rPr>
           <w:rFonts w:ascii="Verdana" w:hAnsi="Verdana"/>
         </w:rPr>
-        <w:t>D</w:t>
-      </w:r>
-      <w:r>
-        <w:rPr>
-          <w:rFonts w:ascii="Verdana" w:hAnsi="Verdana"/>
-        </w:rPr>
-        <w:t>iverse links pagina</w:t>
+        <w:t>Diverse links pagina</w:t>
       </w:r>
     </w:p>
     <w:p>
@@ -1155,13 +1161,7 @@
         <w:rPr>
           <w:rFonts w:ascii="Verdana" w:hAnsi="Verdana"/>
         </w:rPr>
-        <w:t>O</w:t>
-      </w:r>
-      <w:r>
-        <w:rPr>
-          <w:rFonts w:ascii="Verdana" w:hAnsi="Verdana"/>
-        </w:rPr>
-        <w:t>pdracht download pagina</w:t>
+        <w:t>Opdracht download pagina</w:t>
       </w:r>
     </w:p>
     <w:p>
@@ -1198,7 +1198,13 @@
         <w:rPr>
           <w:rFonts w:ascii="Verdana" w:hAnsi="Verdana"/>
         </w:rPr>
-        <w:t>Ook wilt hij dat de lay-out zo min mogelijk ronde attributen heeft. Voor de rest mogen wij deze lay-out zelf ontwerpen. Deze moet natuurlijk wel gebruiksvriendelijk zijn en goed op het oog vallen. Verder moet het menu sub menu’s bevatten wanneer de muis boven op een van de menu items staat.</w:t>
+        <w:t xml:space="preserve">Ook wilt hij dat de lay-out zo min mogelijk ronde attributen heeft. Voor de rest mogen wij deze lay-out zelf ontwerpen. Deze moet natuurlijk wel gebruiksvriendelijk zijn en goed op het oog vallen. Verder moet het menu sub menu’s bevatten wanneer </w:t>
+      </w:r>
+      <w:r>
+        <w:rPr>
+          <w:rFonts w:ascii="Verdana" w:hAnsi="Verdana"/>
+        </w:rPr>
+        <w:t>op het menu item geklikt word komen hier sub menu’s uit.</w:t>
       </w:r>
     </w:p>
     <w:p>
@@ -1229,13 +1235,7 @@
         <w:rPr>
           <w:rFonts w:ascii="Verdana" w:hAnsi="Verdana"/>
         </w:rPr>
-        <w:t>S</w:t>
-      </w:r>
-      <w:r>
-        <w:rPr>
-          <w:rFonts w:ascii="Verdana" w:hAnsi="Verdana"/>
-        </w:rPr>
-        <w:t>ubmenu’s bevatten: benodigdheden, informatie, opdrachten en voorbeelden</w:t>
+        <w:t>Submenu’s bevatten: benodigdheden, informatie, opdrachten en voorbeelden</w:t>
       </w:r>
     </w:p>
     <w:p>
@@ -1343,13 +1343,7 @@
         <w:rPr>
           <w:rFonts w:ascii="Verdana" w:hAnsi="Verdana"/>
         </w:rPr>
-        <w:t>verzicht beschikbare leerare</w:t>
-      </w:r>
-      <w:r>
-        <w:rPr>
-          <w:rFonts w:ascii="Verdana" w:hAnsi="Verdana"/>
-        </w:rPr>
-        <w:t>n voor bepaald vak</w:t>
+        <w:t>verzicht beschikbare leeraren voor bepaald vak</w:t>
       </w:r>
     </w:p>
     <w:p>
@@ -1378,24 +1372,6 @@
     </w:p>
     <w:p>
       <w:pPr>
-        <w:pStyle w:val="Lijstalinea"/>
-        <w:numPr>
-          <w:ilvl w:val="0"/>
-          <w:numId w:val="2"/>
-        </w:numPr>
-        <w:rPr>
-          <w:rFonts w:ascii="Verdana" w:hAnsi="Verdana"/>
-        </w:rPr>
-      </w:pPr>
-      <w:r>
-        <w:rPr>
-          <w:rFonts w:ascii="Verdana" w:hAnsi="Verdana"/>
-        </w:rPr>
-        <w:t>QR code eruit gooien</w:t>
-      </w:r>
-    </w:p>
-    <w:p>
-      <w:pPr>
         <w:pStyle w:val="Kop1"/>
         <w:rPr>
           <w:rFonts w:ascii="Verdana" w:hAnsi="Verdana"/>
@@ -1444,6 +1420,12 @@
         <w:t>php</w:t>
       </w:r>
       <w:proofErr w:type="spellEnd"/>
+      <w:r>
+        <w:rPr>
+          <w:rFonts w:ascii="Verdana" w:hAnsi="Verdana"/>
+        </w:rPr>
+        <w:t xml:space="preserve"> cake</w:t>
+      </w:r>
       <w:r>
         <w:rPr>
           <w:rFonts w:ascii="Verdana" w:hAnsi="Verdana"/>
@@ -2588,7 +2570,7 @@
 </file>
 
 <file path=customXml/itemProps1.xml><?xml version="1.0" encoding="utf-8"?>
-<ds:datastoreItem xmlns:ds="http://schemas.openxmlformats.org/officeDocument/2006/customXml" ds:itemID="{8B3888E2-8162-474B-AF7E-6C5138384F94}">
+<ds:datastoreItem xmlns:ds="http://schemas.openxmlformats.org/officeDocument/2006/customXml" ds:itemID="{87B649F5-39D7-4BA1-BA60-4FC5ABA3B097}">
   <ds:schemaRefs>
     <ds:schemaRef ds:uri="http://schemas.openxmlformats.org/officeDocument/2006/bibliography"/>
   </ds:schemaRefs>

</xml_diff>